<commit_message>
Ajout pour la validation uplaod file
</commit_message>
<xml_diff>
--- a/martinbrochu_annieclaude_TP1.docx
+++ b/martinbrochu_annieclaude_TP1.docx
@@ -176,7 +176,7 @@
               <w:rStyle w:val="Style2"/>
               <w:rFonts w:ascii="Arial" w:hAnsi="Arial" w:cs="Arial"/>
             </w:rPr>
-            <w:t>1</w:t>
+            <w:t>2</w:t>
           </w:r>
         </w:p>
         <w:p>
@@ -198,7 +198,14 @@
               <w:rStyle w:val="Style2"/>
               <w:rFonts w:ascii="Arial" w:hAnsi="Arial" w:cs="Arial"/>
             </w:rPr>
-            <w:t xml:space="preserve"> - CRUD</w:t>
+            <w:t xml:space="preserve"> -</w:t>
+          </w:r>
+          <w:r>
+            <w:rPr>
+              <w:rStyle w:val="Style2"/>
+              <w:rFonts w:ascii="Arial" w:hAnsi="Arial" w:cs="Arial"/>
+            </w:rPr>
+            <w:t xml:space="preserve"> FORUM</w:t>
           </w:r>
         </w:p>
       </w:sdtContent>
@@ -486,7 +493,7 @@
           <w:placeholder>
             <w:docPart w:val="67FD0D277DC9438F8838E99C6199BE14"/>
           </w:placeholder>
-          <w:date w:fullDate="2023-02-03T00:00:00Z">
+          <w:date w:fullDate="2023-02-27T00:00:00Z">
             <w:dateFormat w:val="d MMMM yyyy"/>
             <w:lid w:val="fr-CA"/>
             <w:storeMappedDataAs w:val="dateTime"/>
@@ -498,7 +505,7 @@
             <w:rPr>
               <w:rFonts w:ascii="Arial" w:hAnsi="Arial" w:cs="Arial"/>
             </w:rPr>
-            <w:t>3</w:t>
+            <w:t>27</w:t>
           </w:r>
           <w:r>
             <w:rPr>
@@ -547,1419 +554,32 @@
         <w:jc w:val="both"/>
         <w:rPr>
           <w:rFonts w:ascii="Arial" w:hAnsi="Arial" w:cs="Arial"/>
+          <w:lang w:val="en-CA"/>
         </w:rPr>
       </w:pPr>
       <w:r>
         <w:rPr>
           <w:rFonts w:ascii="Arial" w:hAnsi="Arial" w:cs="Arial"/>
+          <w:lang w:val="en-CA"/>
         </w:rPr>
         <w:lastRenderedPageBreak/>
-        <w:t xml:space="preserve">1. En utilisant les lignes de commande, créer un nouveau projet </w:t>
-      </w:r>
-      <w:proofErr w:type="spellStart"/>
-      <w:r>
-        <w:rPr>
-          <w:rFonts w:ascii="Arial" w:hAnsi="Arial" w:cs="Arial"/>
-        </w:rPr>
-        <w:t>Laravel</w:t>
-      </w:r>
-      <w:proofErr w:type="spellEnd"/>
-      <w:r>
-        <w:rPr>
-          <w:rFonts w:ascii="Arial" w:hAnsi="Arial" w:cs="Arial"/>
-        </w:rPr>
-        <w:t xml:space="preserve"> nommée</w:t>
-      </w:r>
-      <w:r>
-        <w:rPr>
-          <w:rFonts w:ascii="Arial" w:hAnsi="Arial" w:cs="Arial"/>
-        </w:rPr>
-        <w:t xml:space="preserve"> </w:t>
-      </w:r>
-      <w:proofErr w:type="gramStart"/>
-      <w:r>
-        <w:rPr>
-          <w:rFonts w:ascii="Arial" w:hAnsi="Arial" w:cs="Arial"/>
-        </w:rPr>
-        <w:t>Maisonneuve{</w:t>
-      </w:r>
-      <w:proofErr w:type="gramEnd"/>
-      <w:r>
-        <w:rPr>
-          <w:rFonts w:ascii="Arial" w:hAnsi="Arial" w:cs="Arial"/>
-        </w:rPr>
-        <w:t>votre matricule} (1 pt)</w:t>
-      </w:r>
-    </w:p>
-    <w:p>
-      <w:pPr>
-        <w:spacing w:line="240" w:lineRule="auto"/>
-        <w:jc w:val="both"/>
-        <w:rPr>
-          <w:rFonts w:ascii="Arial" w:hAnsi="Arial" w:cs="Arial"/>
-        </w:rPr>
-      </w:pPr>
-    </w:p>
-    <w:p>
-      <w:pPr>
-        <w:shd w:val="clear" w:color="auto" w:fill="1E1E1E"/>
-        <w:spacing w:line="240" w:lineRule="auto"/>
-        <w:jc w:val="both"/>
-        <w:rPr>
-          <w:rFonts w:ascii="Consolas" w:hAnsi="Consolas"/>
-          <w:color w:val="FFFFFF" w:themeColor="background1"/>
-          <w:sz w:val="21"/>
-          <w:szCs w:val="21"/>
-        </w:rPr>
-      </w:pPr>
-      <w:proofErr w:type="gramStart"/>
-      <w:r>
-        <w:rPr>
-          <w:rFonts w:ascii="Consolas" w:hAnsi="Consolas"/>
-          <w:color w:val="FFFFFF" w:themeColor="background1"/>
-          <w:sz w:val="21"/>
-          <w:szCs w:val="21"/>
-        </w:rPr>
-        <w:t>composer</w:t>
-      </w:r>
-      <w:proofErr w:type="gramEnd"/>
-      <w:r>
-        <w:rPr>
-          <w:rFonts w:ascii="Consolas" w:hAnsi="Consolas"/>
-          <w:color w:val="FFFFFF" w:themeColor="background1"/>
-          <w:sz w:val="21"/>
-          <w:szCs w:val="21"/>
-        </w:rPr>
-        <w:t xml:space="preserve"> </w:t>
-      </w:r>
-      <w:proofErr w:type="spellStart"/>
-      <w:r>
-        <w:rPr>
-          <w:rFonts w:ascii="Consolas" w:hAnsi="Consolas"/>
-          <w:color w:val="FFFFFF" w:themeColor="background1"/>
-          <w:sz w:val="21"/>
-          <w:szCs w:val="21"/>
-        </w:rPr>
-        <w:t>create-project</w:t>
-      </w:r>
-      <w:proofErr w:type="spellEnd"/>
-      <w:r>
-        <w:rPr>
-          <w:rFonts w:ascii="Consolas" w:hAnsi="Consolas"/>
-          <w:color w:val="FFFFFF" w:themeColor="background1"/>
-          <w:sz w:val="21"/>
-          <w:szCs w:val="21"/>
-        </w:rPr>
-        <w:t xml:space="preserve"> --</w:t>
-      </w:r>
-      <w:proofErr w:type="spellStart"/>
-      <w:r>
-        <w:rPr>
-          <w:rFonts w:ascii="Consolas" w:hAnsi="Consolas"/>
-          <w:color w:val="FFFFFF" w:themeColor="background1"/>
-          <w:sz w:val="21"/>
-          <w:szCs w:val="21"/>
-        </w:rPr>
-        <w:t>prefer-dist</w:t>
-      </w:r>
-      <w:proofErr w:type="spellEnd"/>
-      <w:r>
-        <w:rPr>
-          <w:rFonts w:ascii="Consolas" w:hAnsi="Consolas"/>
-          <w:color w:val="FFFFFF" w:themeColor="background1"/>
-          <w:sz w:val="21"/>
-          <w:szCs w:val="21"/>
-        </w:rPr>
-        <w:t xml:space="preserve"> </w:t>
-      </w:r>
-      <w:proofErr w:type="spellStart"/>
-      <w:r>
-        <w:rPr>
-          <w:rFonts w:ascii="Consolas" w:hAnsi="Consolas"/>
-          <w:color w:val="FFFFFF" w:themeColor="background1"/>
-          <w:sz w:val="21"/>
-          <w:szCs w:val="21"/>
-        </w:rPr>
-        <w:t>laravel</w:t>
-      </w:r>
-      <w:proofErr w:type="spellEnd"/>
-      <w:r>
-        <w:rPr>
-          <w:rFonts w:ascii="Consolas" w:hAnsi="Consolas"/>
-          <w:color w:val="FFFFFF" w:themeColor="background1"/>
-          <w:sz w:val="21"/>
-          <w:szCs w:val="21"/>
-        </w:rPr>
-        <w:t>/</w:t>
-      </w:r>
-      <w:proofErr w:type="spellStart"/>
-      <w:r>
-        <w:rPr>
-          <w:rFonts w:ascii="Consolas" w:hAnsi="Consolas"/>
-          <w:color w:val="FFFFFF" w:themeColor="background1"/>
-          <w:sz w:val="21"/>
-          <w:szCs w:val="21"/>
-        </w:rPr>
-        <w:t>laravel</w:t>
-      </w:r>
-      <w:proofErr w:type="spellEnd"/>
-      <w:r>
-        <w:rPr>
-          <w:rFonts w:ascii="Consolas" w:hAnsi="Consolas"/>
-          <w:color w:val="FFFFFF" w:themeColor="background1"/>
-          <w:sz w:val="21"/>
-          <w:szCs w:val="21"/>
-        </w:rPr>
-        <w:t xml:space="preserve"> Maisonneuve0742353 "8.*"</w:t>
-      </w:r>
-    </w:p>
-    <w:p>
-      <w:pPr>
-        <w:spacing w:line="240" w:lineRule="auto"/>
-        <w:jc w:val="both"/>
-      </w:pPr>
-    </w:p>
-    <w:p>
-      <w:pPr>
-        <w:spacing w:line="240" w:lineRule="auto"/>
-        <w:jc w:val="both"/>
-      </w:pPr>
-    </w:p>
-    <w:p>
-      <w:pPr>
-        <w:spacing w:line="240" w:lineRule="auto"/>
-        <w:jc w:val="both"/>
-        <w:rPr>
-          <w:rFonts w:ascii="Arial" w:hAnsi="Arial" w:cs="Arial"/>
-        </w:rPr>
-      </w:pPr>
-      <w:r>
-        <w:rPr>
-          <w:rFonts w:ascii="Arial" w:hAnsi="Arial" w:cs="Arial"/>
-        </w:rPr>
-        <w:t>2. En utilisant les lignes de commande, créer les modèles (2 pts)</w:t>
-      </w:r>
-    </w:p>
-    <w:p>
-      <w:pPr>
-        <w:spacing w:line="240" w:lineRule="auto"/>
-        <w:jc w:val="both"/>
-        <w:rPr>
-          <w:rFonts w:ascii="Arial" w:hAnsi="Arial" w:cs="Arial"/>
-        </w:rPr>
-      </w:pPr>
-    </w:p>
-    <w:p>
-      <w:pPr>
-        <w:shd w:val="clear" w:color="auto" w:fill="1E1E1E"/>
-        <w:spacing w:line="240" w:lineRule="auto"/>
-        <w:jc w:val="both"/>
-        <w:rPr>
-          <w:rFonts w:ascii="Consolas" w:hAnsi="Consolas"/>
-          <w:color w:val="FFFFFF" w:themeColor="background1"/>
-          <w:sz w:val="21"/>
-          <w:szCs w:val="21"/>
-        </w:rPr>
-      </w:pPr>
-      <w:proofErr w:type="spellStart"/>
-      <w:proofErr w:type="gramStart"/>
-      <w:r>
-        <w:rPr>
-          <w:rFonts w:ascii="Consolas" w:hAnsi="Consolas"/>
-          <w:color w:val="FFFFFF" w:themeColor="background1"/>
-          <w:sz w:val="21"/>
-          <w:szCs w:val="21"/>
-        </w:rPr>
-        <w:t>php</w:t>
-      </w:r>
-      <w:proofErr w:type="spellEnd"/>
-      <w:proofErr w:type="gramEnd"/>
-      <w:r>
-        <w:rPr>
-          <w:rFonts w:ascii="Consolas" w:hAnsi="Consolas"/>
-          <w:color w:val="FFFFFF" w:themeColor="background1"/>
-          <w:sz w:val="21"/>
-          <w:szCs w:val="21"/>
-        </w:rPr>
-        <w:t xml:space="preserve"> artisan </w:t>
-      </w:r>
-      <w:proofErr w:type="spellStart"/>
-      <w:r>
-        <w:rPr>
-          <w:rFonts w:ascii="Consolas" w:hAnsi="Consolas"/>
-          <w:color w:val="FFFFFF" w:themeColor="background1"/>
-          <w:sz w:val="21"/>
-          <w:szCs w:val="21"/>
-        </w:rPr>
-        <w:t>make:model</w:t>
-      </w:r>
-      <w:proofErr w:type="spellEnd"/>
-      <w:r>
-        <w:rPr>
-          <w:rFonts w:ascii="Consolas" w:hAnsi="Consolas"/>
-          <w:color w:val="FFFFFF" w:themeColor="background1"/>
-          <w:sz w:val="21"/>
-          <w:szCs w:val="21"/>
-        </w:rPr>
-        <w:t xml:space="preserve"> Ville</w:t>
-      </w:r>
-    </w:p>
-    <w:p>
-      <w:pPr>
-        <w:shd w:val="clear" w:color="auto" w:fill="1E1E1E"/>
-        <w:spacing w:line="240" w:lineRule="auto"/>
-        <w:jc w:val="both"/>
-        <w:rPr>
-          <w:rFonts w:ascii="Consolas" w:hAnsi="Consolas"/>
-          <w:color w:val="FFFFFF" w:themeColor="background1"/>
-          <w:sz w:val="21"/>
-          <w:szCs w:val="21"/>
-        </w:rPr>
-      </w:pPr>
-      <w:proofErr w:type="spellStart"/>
-      <w:proofErr w:type="gramStart"/>
-      <w:r>
-        <w:rPr>
-          <w:rFonts w:ascii="Consolas" w:hAnsi="Consolas"/>
-          <w:color w:val="FFFFFF" w:themeColor="background1"/>
-          <w:sz w:val="21"/>
-          <w:szCs w:val="21"/>
-        </w:rPr>
-        <w:t>php</w:t>
-      </w:r>
-      <w:proofErr w:type="spellEnd"/>
-      <w:proofErr w:type="gramEnd"/>
-      <w:r>
-        <w:rPr>
-          <w:rFonts w:ascii="Consolas" w:hAnsi="Consolas"/>
-          <w:color w:val="FFFFFF" w:themeColor="background1"/>
-          <w:sz w:val="21"/>
-          <w:szCs w:val="21"/>
-        </w:rPr>
-        <w:t xml:space="preserve"> artisan </w:t>
-      </w:r>
-      <w:proofErr w:type="spellStart"/>
-      <w:r>
-        <w:rPr>
-          <w:rFonts w:ascii="Consolas" w:hAnsi="Consolas"/>
-          <w:color w:val="FFFFFF" w:themeColor="background1"/>
-          <w:sz w:val="21"/>
-          <w:szCs w:val="21"/>
-        </w:rPr>
-        <w:t>make:model</w:t>
-      </w:r>
-      <w:proofErr w:type="spellEnd"/>
-      <w:r>
-        <w:rPr>
-          <w:rFonts w:ascii="Consolas" w:hAnsi="Consolas"/>
-          <w:color w:val="FFFFFF" w:themeColor="background1"/>
-          <w:sz w:val="21"/>
-          <w:szCs w:val="21"/>
-        </w:rPr>
-        <w:t xml:space="preserve"> </w:t>
-      </w:r>
-      <w:proofErr w:type="spellStart"/>
-      <w:r>
-        <w:rPr>
-          <w:rFonts w:ascii="Consolas" w:hAnsi="Consolas"/>
-          <w:color w:val="FFFFFF" w:themeColor="background1"/>
-          <w:sz w:val="21"/>
-          <w:szCs w:val="21"/>
-        </w:rPr>
-        <w:t>Etudiant</w:t>
-      </w:r>
-      <w:proofErr w:type="spellEnd"/>
-    </w:p>
-    <w:p>
-      <w:pPr>
-        <w:spacing w:line="240" w:lineRule="auto"/>
-        <w:jc w:val="both"/>
-        <w:rPr>
-          <w:rFonts w:ascii="Arial" w:hAnsi="Arial" w:cs="Arial"/>
-        </w:rPr>
-      </w:pPr>
-    </w:p>
-    <w:p>
-      <w:pPr>
-        <w:spacing w:line="240" w:lineRule="auto"/>
-        <w:jc w:val="both"/>
-        <w:rPr>
-          <w:rFonts w:ascii="Arial" w:hAnsi="Arial" w:cs="Arial"/>
-        </w:rPr>
-      </w:pPr>
-    </w:p>
-    <w:p>
-      <w:pPr>
-        <w:spacing w:line="240" w:lineRule="auto"/>
-        <w:jc w:val="both"/>
-        <w:rPr>
-          <w:rFonts w:ascii="Arial" w:hAnsi="Arial" w:cs="Arial"/>
-        </w:rPr>
-      </w:pPr>
-      <w:r>
-        <w:rPr>
-          <w:rFonts w:ascii="Arial" w:hAnsi="Arial" w:cs="Arial"/>
-        </w:rPr>
-        <w:t>3. En utilisant les lignes de commande, créer les tables (2 pts)</w:t>
-      </w:r>
-    </w:p>
-    <w:p>
-      <w:pPr>
-        <w:spacing w:line="240" w:lineRule="auto"/>
-        <w:jc w:val="both"/>
-        <w:rPr>
-          <w:rFonts w:ascii="Arial" w:hAnsi="Arial" w:cs="Arial"/>
-        </w:rPr>
-      </w:pPr>
-    </w:p>
-    <w:p>
-      <w:pPr>
-        <w:shd w:val="clear" w:color="auto" w:fill="1E1E1E"/>
-        <w:spacing w:line="240" w:lineRule="auto"/>
-        <w:jc w:val="both"/>
-        <w:rPr>
-          <w:rFonts w:ascii="Consolas" w:hAnsi="Consolas"/>
-          <w:color w:val="FFFFFF" w:themeColor="background1"/>
-          <w:sz w:val="21"/>
-          <w:szCs w:val="21"/>
-        </w:rPr>
-      </w:pPr>
-      <w:proofErr w:type="spellStart"/>
-      <w:proofErr w:type="gramStart"/>
-      <w:r>
-        <w:rPr>
-          <w:rFonts w:ascii="Consolas" w:hAnsi="Consolas"/>
-          <w:color w:val="FFFFFF" w:themeColor="background1"/>
-          <w:sz w:val="21"/>
-          <w:szCs w:val="21"/>
-        </w:rPr>
-        <w:t>php</w:t>
-      </w:r>
-      <w:proofErr w:type="spellEnd"/>
-      <w:proofErr w:type="gramEnd"/>
-      <w:r>
-        <w:rPr>
-          <w:rFonts w:ascii="Consolas" w:hAnsi="Consolas"/>
-          <w:color w:val="FFFFFF" w:themeColor="background1"/>
-          <w:sz w:val="21"/>
-          <w:szCs w:val="21"/>
-        </w:rPr>
-        <w:t xml:space="preserve"> artisan </w:t>
-      </w:r>
-      <w:proofErr w:type="spellStart"/>
-      <w:r>
-        <w:rPr>
-          <w:rFonts w:ascii="Consolas" w:hAnsi="Consolas"/>
-          <w:color w:val="FFFFFF" w:themeColor="background1"/>
-          <w:sz w:val="21"/>
-          <w:szCs w:val="21"/>
-        </w:rPr>
-        <w:t>make:migration</w:t>
-      </w:r>
-      <w:proofErr w:type="spellEnd"/>
-      <w:r>
-        <w:rPr>
-          <w:rFonts w:ascii="Consolas" w:hAnsi="Consolas"/>
-          <w:color w:val="FFFFFF" w:themeColor="background1"/>
-          <w:sz w:val="21"/>
-          <w:szCs w:val="21"/>
-        </w:rPr>
-        <w:t xml:space="preserve"> </w:t>
-      </w:r>
-      <w:proofErr w:type="spellStart"/>
-      <w:r>
-        <w:rPr>
-          <w:rFonts w:ascii="Consolas" w:hAnsi="Consolas"/>
-          <w:color w:val="FFFFFF" w:themeColor="background1"/>
-          <w:sz w:val="21"/>
-          <w:szCs w:val="21"/>
-        </w:rPr>
-        <w:t>create_villes_t</w:t>
-      </w:r>
-      <w:r>
-        <w:rPr>
-          <w:rFonts w:ascii="Consolas" w:hAnsi="Consolas"/>
-          <w:color w:val="FFFFFF" w:themeColor="background1"/>
-          <w:sz w:val="21"/>
-          <w:szCs w:val="21"/>
-        </w:rPr>
-        <w:t>able</w:t>
-      </w:r>
-      <w:proofErr w:type="spellEnd"/>
-    </w:p>
-    <w:p>
-      <w:pPr>
-        <w:shd w:val="clear" w:color="auto" w:fill="1E1E1E"/>
-        <w:spacing w:line="240" w:lineRule="auto"/>
-        <w:jc w:val="both"/>
-        <w:rPr>
-          <w:rFonts w:ascii="Consolas" w:hAnsi="Consolas"/>
-          <w:color w:val="FFFFFF" w:themeColor="background1"/>
-          <w:sz w:val="21"/>
-          <w:szCs w:val="21"/>
-        </w:rPr>
-      </w:pPr>
-      <w:proofErr w:type="spellStart"/>
-      <w:proofErr w:type="gramStart"/>
-      <w:r>
-        <w:rPr>
-          <w:rFonts w:ascii="Consolas" w:hAnsi="Consolas"/>
-          <w:color w:val="FFFFFF" w:themeColor="background1"/>
-          <w:sz w:val="21"/>
-          <w:szCs w:val="21"/>
-        </w:rPr>
-        <w:t>php</w:t>
-      </w:r>
-      <w:proofErr w:type="spellEnd"/>
-      <w:proofErr w:type="gramEnd"/>
-      <w:r>
-        <w:rPr>
-          <w:rFonts w:ascii="Consolas" w:hAnsi="Consolas"/>
-          <w:color w:val="FFFFFF" w:themeColor="background1"/>
-          <w:sz w:val="21"/>
-          <w:szCs w:val="21"/>
-        </w:rPr>
-        <w:t xml:space="preserve"> artisan </w:t>
-      </w:r>
-      <w:proofErr w:type="spellStart"/>
-      <w:r>
-        <w:rPr>
-          <w:rFonts w:ascii="Consolas" w:hAnsi="Consolas"/>
-          <w:color w:val="FFFFFF" w:themeColor="background1"/>
-          <w:sz w:val="21"/>
-          <w:szCs w:val="21"/>
-        </w:rPr>
-        <w:t>migrate</w:t>
-      </w:r>
-      <w:proofErr w:type="spellEnd"/>
-    </w:p>
-    <w:p>
-      <w:pPr>
-        <w:shd w:val="clear" w:color="auto" w:fill="1E1E1E"/>
-        <w:spacing w:line="240" w:lineRule="auto"/>
-        <w:jc w:val="both"/>
-        <w:rPr>
-          <w:rFonts w:ascii="Consolas" w:hAnsi="Consolas"/>
-          <w:color w:val="FFFFFF" w:themeColor="background1"/>
-          <w:sz w:val="21"/>
-          <w:szCs w:val="21"/>
-        </w:rPr>
-      </w:pPr>
-      <w:proofErr w:type="spellStart"/>
-      <w:proofErr w:type="gramStart"/>
-      <w:r>
-        <w:rPr>
-          <w:rFonts w:ascii="Consolas" w:hAnsi="Consolas"/>
-          <w:color w:val="FFFFFF" w:themeColor="background1"/>
-          <w:sz w:val="21"/>
-          <w:szCs w:val="21"/>
-        </w:rPr>
-        <w:t>php</w:t>
-      </w:r>
-      <w:proofErr w:type="spellEnd"/>
-      <w:proofErr w:type="gramEnd"/>
-      <w:r>
-        <w:rPr>
-          <w:rFonts w:ascii="Consolas" w:hAnsi="Consolas"/>
-          <w:color w:val="FFFFFF" w:themeColor="background1"/>
-          <w:sz w:val="21"/>
-          <w:szCs w:val="21"/>
-        </w:rPr>
-        <w:t xml:space="preserve"> artisan </w:t>
-      </w:r>
-      <w:proofErr w:type="spellStart"/>
-      <w:r>
-        <w:rPr>
-          <w:rFonts w:ascii="Consolas" w:hAnsi="Consolas"/>
-          <w:color w:val="FFFFFF" w:themeColor="background1"/>
-          <w:sz w:val="21"/>
-          <w:szCs w:val="21"/>
-        </w:rPr>
-        <w:t>make:migration</w:t>
-      </w:r>
-      <w:proofErr w:type="spellEnd"/>
-      <w:r>
-        <w:rPr>
-          <w:rFonts w:ascii="Consolas" w:hAnsi="Consolas"/>
-          <w:color w:val="FFFFFF" w:themeColor="background1"/>
-          <w:sz w:val="21"/>
-          <w:szCs w:val="21"/>
-        </w:rPr>
-        <w:t xml:space="preserve"> </w:t>
-      </w:r>
-      <w:proofErr w:type="spellStart"/>
-      <w:r>
-        <w:rPr>
-          <w:rFonts w:ascii="Consolas" w:hAnsi="Consolas"/>
-          <w:color w:val="FFFFFF" w:themeColor="background1"/>
-          <w:sz w:val="21"/>
-          <w:szCs w:val="21"/>
-        </w:rPr>
-        <w:t>create_etudiants_table</w:t>
-      </w:r>
-      <w:proofErr w:type="spellEnd"/>
-    </w:p>
-    <w:p>
-      <w:pPr>
-        <w:shd w:val="clear" w:color="auto" w:fill="1E1E1E"/>
-        <w:spacing w:line="240" w:lineRule="auto"/>
-        <w:jc w:val="both"/>
-        <w:rPr>
-          <w:rFonts w:ascii="Consolas" w:hAnsi="Consolas"/>
-          <w:color w:val="FFFFFF" w:themeColor="background1"/>
-          <w:sz w:val="21"/>
-          <w:szCs w:val="21"/>
-        </w:rPr>
-      </w:pPr>
-      <w:proofErr w:type="spellStart"/>
-      <w:proofErr w:type="gramStart"/>
-      <w:r>
-        <w:rPr>
-          <w:rFonts w:ascii="Consolas" w:hAnsi="Consolas"/>
-          <w:color w:val="FFFFFF" w:themeColor="background1"/>
-          <w:sz w:val="21"/>
-          <w:szCs w:val="21"/>
-        </w:rPr>
-        <w:t>php</w:t>
-      </w:r>
-      <w:proofErr w:type="spellEnd"/>
-      <w:proofErr w:type="gramEnd"/>
-      <w:r>
-        <w:rPr>
-          <w:rFonts w:ascii="Consolas" w:hAnsi="Consolas"/>
-          <w:color w:val="FFFFFF" w:themeColor="background1"/>
-          <w:sz w:val="21"/>
-          <w:szCs w:val="21"/>
-        </w:rPr>
-        <w:t xml:space="preserve"> artisan </w:t>
-      </w:r>
-      <w:proofErr w:type="spellStart"/>
-      <w:r>
-        <w:rPr>
-          <w:rFonts w:ascii="Consolas" w:hAnsi="Consolas"/>
-          <w:color w:val="FFFFFF" w:themeColor="background1"/>
-          <w:sz w:val="21"/>
-          <w:szCs w:val="21"/>
-        </w:rPr>
-        <w:t>migrate</w:t>
-      </w:r>
-      <w:proofErr w:type="spellEnd"/>
-    </w:p>
-    <w:p>
-      <w:pPr>
-        <w:spacing w:line="240" w:lineRule="auto"/>
-        <w:jc w:val="both"/>
-        <w:rPr>
-          <w:rFonts w:ascii="Arial" w:hAnsi="Arial" w:cs="Arial"/>
-        </w:rPr>
-      </w:pPr>
-    </w:p>
-    <w:p>
-      <w:pPr>
-        <w:spacing w:line="240" w:lineRule="auto"/>
-        <w:jc w:val="both"/>
-        <w:rPr>
-          <w:rFonts w:ascii="Arial" w:hAnsi="Arial" w:cs="Arial"/>
-        </w:rPr>
-      </w:pPr>
-    </w:p>
-    <w:p>
-      <w:pPr>
-        <w:spacing w:line="240" w:lineRule="auto"/>
-        <w:jc w:val="both"/>
-        <w:rPr>
-          <w:rFonts w:ascii="Arial" w:hAnsi="Arial" w:cs="Arial"/>
-        </w:rPr>
-      </w:pPr>
-      <w:r>
-        <w:rPr>
-          <w:rFonts w:ascii="Arial" w:hAnsi="Arial" w:cs="Arial"/>
-        </w:rPr>
-        <w:t xml:space="preserve">Pour les questions </w:t>
-      </w:r>
-      <w:r>
-        <w:rPr>
-          <w:rFonts w:ascii="Arial" w:hAnsi="Arial" w:cs="Arial"/>
-        </w:rPr>
-        <w:t>4</w:t>
-      </w:r>
-      <w:r>
-        <w:rPr>
-          <w:rFonts w:ascii="Arial" w:hAnsi="Arial" w:cs="Arial"/>
-        </w:rPr>
-        <w:t xml:space="preserve"> et </w:t>
-      </w:r>
-      <w:r>
-        <w:rPr>
-          <w:rFonts w:ascii="Arial" w:hAnsi="Arial" w:cs="Arial"/>
-        </w:rPr>
-        <w:t>5</w:t>
-      </w:r>
-      <w:r>
-        <w:rPr>
-          <w:rFonts w:ascii="Arial" w:hAnsi="Arial" w:cs="Arial"/>
-        </w:rPr>
-        <w:t>, effectuez une recherche des propriétés de "</w:t>
-      </w:r>
-      <w:proofErr w:type="spellStart"/>
-      <w:r>
-        <w:rPr>
-          <w:rFonts w:ascii="Arial" w:hAnsi="Arial" w:cs="Arial"/>
-        </w:rPr>
-        <w:t>Factory</w:t>
-      </w:r>
-      <w:proofErr w:type="spellEnd"/>
-      <w:r>
-        <w:rPr>
-          <w:rFonts w:ascii="Arial" w:hAnsi="Arial" w:cs="Arial"/>
-        </w:rPr>
-        <w:t>" pour remplir des valeurs telles que des noms, des adresses, des téléphones, etc. (pas de phrases ou de texte aléatoires).</w:t>
-      </w:r>
-    </w:p>
-    <w:p>
-      <w:pPr>
-        <w:spacing w:line="240" w:lineRule="auto"/>
-        <w:jc w:val="both"/>
-        <w:rPr>
-          <w:rFonts w:ascii="Arial" w:hAnsi="Arial" w:cs="Arial"/>
-        </w:rPr>
-      </w:pPr>
-    </w:p>
-    <w:p>
-      <w:pPr>
-        <w:spacing w:line="240" w:lineRule="auto"/>
-        <w:jc w:val="both"/>
-        <w:rPr>
-          <w:rFonts w:ascii="Arial" w:hAnsi="Arial" w:cs="Arial"/>
-        </w:rPr>
-      </w:pPr>
-      <w:r>
-        <w:rPr>
-          <w:rFonts w:ascii="Arial" w:hAnsi="Arial" w:cs="Arial"/>
-        </w:rPr>
-        <w:t>4. En utilisant les lignes de commande, saisir 15 nouvelles villes (1 pts)</w:t>
-      </w:r>
-    </w:p>
-    <w:p>
-      <w:pPr>
-        <w:spacing w:line="240" w:lineRule="auto"/>
-        <w:jc w:val="both"/>
-        <w:rPr>
-          <w:rFonts w:ascii="Arial" w:hAnsi="Arial" w:cs="Arial"/>
-        </w:rPr>
-      </w:pPr>
-    </w:p>
-    <w:p>
-      <w:pPr>
-        <w:shd w:val="clear" w:color="auto" w:fill="1E1E1E"/>
-        <w:spacing w:line="240" w:lineRule="auto"/>
-        <w:jc w:val="both"/>
-        <w:rPr>
-          <w:rFonts w:ascii="Consolas" w:hAnsi="Consolas"/>
-          <w:color w:val="FFFFFF" w:themeColor="background1"/>
-          <w:sz w:val="21"/>
-          <w:szCs w:val="21"/>
-          <w:lang w:val="en-CA"/>
-        </w:rPr>
-      </w:pPr>
-      <w:proofErr w:type="spellStart"/>
-      <w:r>
-        <w:rPr>
-          <w:rFonts w:ascii="Consolas" w:hAnsi="Consolas"/>
-          <w:color w:val="FFFFFF" w:themeColor="background1"/>
-          <w:sz w:val="21"/>
-          <w:szCs w:val="21"/>
-          <w:lang w:val="en-CA"/>
-        </w:rPr>
-        <w:t>php</w:t>
-      </w:r>
-      <w:proofErr w:type="spellEnd"/>
-      <w:r>
-        <w:rPr>
-          <w:rFonts w:ascii="Consolas" w:hAnsi="Consolas"/>
-          <w:color w:val="FFFFFF" w:themeColor="background1"/>
-          <w:sz w:val="21"/>
-          <w:szCs w:val="21"/>
-          <w:lang w:val="en-CA"/>
-        </w:rPr>
-        <w:t xml:space="preserve"> artisan </w:t>
-      </w:r>
-      <w:proofErr w:type="spellStart"/>
-      <w:proofErr w:type="gramStart"/>
-      <w:r>
-        <w:rPr>
-          <w:rFonts w:ascii="Consolas" w:hAnsi="Consolas"/>
-          <w:color w:val="FFFFFF" w:themeColor="background1"/>
-          <w:sz w:val="21"/>
-          <w:szCs w:val="21"/>
-          <w:lang w:val="en-CA"/>
-        </w:rPr>
-        <w:t>make:factory</w:t>
-      </w:r>
-      <w:proofErr w:type="spellEnd"/>
-      <w:proofErr w:type="gramEnd"/>
-      <w:r>
-        <w:rPr>
-          <w:rFonts w:ascii="Consolas" w:hAnsi="Consolas"/>
-          <w:color w:val="FFFFFF" w:themeColor="background1"/>
-          <w:sz w:val="21"/>
-          <w:szCs w:val="21"/>
-          <w:lang w:val="en-CA"/>
-        </w:rPr>
-        <w:t xml:space="preserve"> </w:t>
-      </w:r>
-      <w:proofErr w:type="spellStart"/>
-      <w:r>
-        <w:rPr>
-          <w:rFonts w:ascii="Consolas" w:hAnsi="Consolas"/>
-          <w:color w:val="FFFFFF" w:themeColor="background1"/>
-          <w:sz w:val="21"/>
-          <w:szCs w:val="21"/>
-          <w:lang w:val="en-CA"/>
-        </w:rPr>
-        <w:t>VilleFactory</w:t>
-      </w:r>
-      <w:proofErr w:type="spellEnd"/>
-      <w:r>
-        <w:rPr>
-          <w:rFonts w:ascii="Consolas" w:hAnsi="Consolas"/>
-          <w:color w:val="FFFFFF" w:themeColor="background1"/>
-          <w:sz w:val="21"/>
-          <w:szCs w:val="21"/>
-          <w:lang w:val="en-CA"/>
-        </w:rPr>
-        <w:t xml:space="preserve"> -m Ville</w:t>
-      </w:r>
-    </w:p>
-    <w:p>
-      <w:pPr>
-        <w:shd w:val="clear" w:color="auto" w:fill="1E1E1E"/>
-        <w:spacing w:line="240" w:lineRule="auto"/>
-        <w:jc w:val="both"/>
-        <w:rPr>
-          <w:rFonts w:ascii="Consolas" w:hAnsi="Consolas"/>
-          <w:color w:val="FFFFFF" w:themeColor="background1"/>
-          <w:sz w:val="21"/>
-          <w:szCs w:val="21"/>
-          <w:lang w:val="en-CA"/>
-        </w:rPr>
-      </w:pPr>
-      <w:proofErr w:type="spellStart"/>
-      <w:r>
-        <w:rPr>
-          <w:rFonts w:ascii="Consolas" w:hAnsi="Consolas"/>
-          <w:color w:val="FFFFFF" w:themeColor="background1"/>
-          <w:sz w:val="21"/>
-          <w:szCs w:val="21"/>
-          <w:lang w:val="en-CA"/>
-        </w:rPr>
-        <w:t>php</w:t>
-      </w:r>
-      <w:proofErr w:type="spellEnd"/>
-      <w:r>
-        <w:rPr>
-          <w:rFonts w:ascii="Consolas" w:hAnsi="Consolas"/>
-          <w:color w:val="FFFFFF" w:themeColor="background1"/>
-          <w:sz w:val="21"/>
-          <w:szCs w:val="21"/>
-          <w:lang w:val="en-CA"/>
-        </w:rPr>
-        <w:t xml:space="preserve"> artisan tinker</w:t>
-      </w:r>
-    </w:p>
-    <w:p>
-      <w:pPr>
-        <w:shd w:val="clear" w:color="auto" w:fill="1E1E1E"/>
-        <w:spacing w:line="240" w:lineRule="auto"/>
-        <w:jc w:val="both"/>
-        <w:rPr>
-          <w:rFonts w:ascii="Consolas" w:hAnsi="Consolas"/>
-          <w:color w:val="FFFFFF" w:themeColor="background1"/>
-          <w:sz w:val="21"/>
-          <w:szCs w:val="21"/>
-          <w:lang w:val="en-CA"/>
-        </w:rPr>
-      </w:pPr>
-      <w:proofErr w:type="gramStart"/>
-      <w:r>
-        <w:rPr>
-          <w:rFonts w:ascii="Consolas" w:hAnsi="Consolas"/>
-          <w:color w:val="FFFFFF" w:themeColor="background1"/>
-          <w:sz w:val="21"/>
-          <w:szCs w:val="21"/>
-          <w:lang w:val="en-CA"/>
-        </w:rPr>
-        <w:t>\App\Models\Ville::</w:t>
-      </w:r>
-      <w:proofErr w:type="gramEnd"/>
-      <w:r>
-        <w:rPr>
-          <w:rFonts w:ascii="Consolas" w:hAnsi="Consolas"/>
-          <w:color w:val="FFFFFF" w:themeColor="background1"/>
-          <w:sz w:val="21"/>
-          <w:szCs w:val="21"/>
-          <w:lang w:val="en-CA"/>
-        </w:rPr>
-        <w:t>factory()-&gt;times(15)-&gt;create();</w:t>
-      </w:r>
-    </w:p>
-    <w:p>
-      <w:pPr>
-        <w:spacing w:line="240" w:lineRule="auto"/>
-        <w:jc w:val="both"/>
-        <w:rPr>
-          <w:rFonts w:ascii="Arial" w:hAnsi="Arial" w:cs="Arial"/>
-          <w:lang w:val="en-CA"/>
-        </w:rPr>
-      </w:pPr>
-    </w:p>
-    <w:p>
-      <w:pPr>
-        <w:spacing w:line="240" w:lineRule="auto"/>
-        <w:jc w:val="both"/>
-        <w:rPr>
-          <w:rFonts w:ascii="Arial" w:hAnsi="Arial" w:cs="Arial"/>
-          <w:lang w:val="en-CA"/>
-        </w:rPr>
-      </w:pPr>
-    </w:p>
-    <w:p>
-      <w:pPr>
-        <w:spacing w:line="240" w:lineRule="auto"/>
-        <w:jc w:val="both"/>
-        <w:rPr>
-          <w:rFonts w:ascii="Arial" w:hAnsi="Arial" w:cs="Arial"/>
-        </w:rPr>
-      </w:pPr>
-      <w:r>
-        <w:rPr>
-          <w:rFonts w:ascii="Arial" w:hAnsi="Arial" w:cs="Arial"/>
-        </w:rPr>
-        <w:t xml:space="preserve">5. En utilisant les lignes de commande, saisir 100 nouveaux étudient (1 pts) </w:t>
-      </w:r>
-    </w:p>
-    <w:p>
-      <w:pPr>
-        <w:spacing w:line="240" w:lineRule="auto"/>
-        <w:jc w:val="both"/>
-        <w:rPr>
-          <w:rFonts w:ascii="Arial" w:hAnsi="Arial" w:cs="Arial"/>
-        </w:rPr>
-      </w:pPr>
-    </w:p>
-    <w:p>
-      <w:pPr>
-        <w:shd w:val="clear" w:color="auto" w:fill="1E1E1E"/>
-        <w:spacing w:line="240" w:lineRule="auto"/>
-        <w:jc w:val="both"/>
-        <w:rPr>
-          <w:rFonts w:ascii="Consolas" w:hAnsi="Consolas"/>
-          <w:color w:val="FFFFFF" w:themeColor="background1"/>
-          <w:sz w:val="21"/>
-          <w:szCs w:val="21"/>
-          <w:lang w:val="en-CA"/>
-        </w:rPr>
-      </w:pPr>
-      <w:proofErr w:type="spellStart"/>
-      <w:r>
-        <w:rPr>
-          <w:rFonts w:ascii="Consolas" w:hAnsi="Consolas"/>
-          <w:color w:val="FFFFFF" w:themeColor="background1"/>
-          <w:sz w:val="21"/>
-          <w:szCs w:val="21"/>
-          <w:lang w:val="en-CA"/>
-        </w:rPr>
-        <w:t>php</w:t>
-      </w:r>
-      <w:proofErr w:type="spellEnd"/>
-      <w:r>
-        <w:rPr>
-          <w:rFonts w:ascii="Consolas" w:hAnsi="Consolas"/>
-          <w:color w:val="FFFFFF" w:themeColor="background1"/>
-          <w:sz w:val="21"/>
-          <w:szCs w:val="21"/>
-          <w:lang w:val="en-CA"/>
-        </w:rPr>
-        <w:t xml:space="preserve"> artisan </w:t>
-      </w:r>
-      <w:proofErr w:type="spellStart"/>
-      <w:proofErr w:type="gramStart"/>
-      <w:r>
-        <w:rPr>
-          <w:rFonts w:ascii="Consolas" w:hAnsi="Consolas"/>
-          <w:color w:val="FFFFFF" w:themeColor="background1"/>
-          <w:sz w:val="21"/>
-          <w:szCs w:val="21"/>
-          <w:lang w:val="en-CA"/>
-        </w:rPr>
-        <w:t>make:factory</w:t>
-      </w:r>
-      <w:proofErr w:type="spellEnd"/>
-      <w:proofErr w:type="gramEnd"/>
-      <w:r>
-        <w:rPr>
-          <w:rFonts w:ascii="Consolas" w:hAnsi="Consolas"/>
-          <w:color w:val="FFFFFF" w:themeColor="background1"/>
-          <w:sz w:val="21"/>
-          <w:szCs w:val="21"/>
-          <w:lang w:val="en-CA"/>
-        </w:rPr>
-        <w:t xml:space="preserve"> </w:t>
-      </w:r>
-      <w:proofErr w:type="spellStart"/>
-      <w:r>
-        <w:rPr>
-          <w:rFonts w:ascii="Consolas" w:hAnsi="Consolas"/>
-          <w:color w:val="FFFFFF" w:themeColor="background1"/>
-          <w:sz w:val="21"/>
-          <w:szCs w:val="21"/>
-          <w:lang w:val="en-CA"/>
-        </w:rPr>
-        <w:t>EtudiantFactory</w:t>
-      </w:r>
-      <w:proofErr w:type="spellEnd"/>
-      <w:r>
-        <w:rPr>
-          <w:rFonts w:ascii="Consolas" w:hAnsi="Consolas"/>
-          <w:color w:val="FFFFFF" w:themeColor="background1"/>
-          <w:sz w:val="21"/>
-          <w:szCs w:val="21"/>
-          <w:lang w:val="en-CA"/>
-        </w:rPr>
-        <w:t xml:space="preserve"> -m </w:t>
-      </w:r>
-      <w:proofErr w:type="spellStart"/>
-      <w:r>
-        <w:rPr>
-          <w:rFonts w:ascii="Consolas" w:hAnsi="Consolas"/>
-          <w:color w:val="FFFFFF" w:themeColor="background1"/>
-          <w:sz w:val="21"/>
-          <w:szCs w:val="21"/>
-          <w:lang w:val="en-CA"/>
-        </w:rPr>
-        <w:t>Etudiant</w:t>
-      </w:r>
-      <w:proofErr w:type="spellEnd"/>
-    </w:p>
-    <w:p>
-      <w:pPr>
-        <w:shd w:val="clear" w:color="auto" w:fill="1E1E1E"/>
-        <w:spacing w:line="240" w:lineRule="auto"/>
-        <w:jc w:val="both"/>
-        <w:rPr>
-          <w:rFonts w:ascii="Consolas" w:hAnsi="Consolas"/>
-          <w:color w:val="FFFFFF" w:themeColor="background1"/>
-          <w:sz w:val="21"/>
-          <w:szCs w:val="21"/>
-          <w:lang w:val="en-CA"/>
-        </w:rPr>
-      </w:pPr>
-      <w:proofErr w:type="spellStart"/>
-      <w:r>
-        <w:rPr>
-          <w:rFonts w:ascii="Consolas" w:hAnsi="Consolas"/>
-          <w:color w:val="FFFFFF" w:themeColor="background1"/>
-          <w:sz w:val="21"/>
-          <w:szCs w:val="21"/>
-          <w:lang w:val="en-CA"/>
-        </w:rPr>
-        <w:t>php</w:t>
-      </w:r>
-      <w:proofErr w:type="spellEnd"/>
-      <w:r>
-        <w:rPr>
-          <w:rFonts w:ascii="Consolas" w:hAnsi="Consolas"/>
-          <w:color w:val="FFFFFF" w:themeColor="background1"/>
-          <w:sz w:val="21"/>
-          <w:szCs w:val="21"/>
-          <w:lang w:val="en-CA"/>
-        </w:rPr>
-        <w:t xml:space="preserve"> artisan tinker</w:t>
-      </w:r>
-    </w:p>
-    <w:p>
-      <w:pPr>
-        <w:shd w:val="clear" w:color="auto" w:fill="1E1E1E"/>
-        <w:spacing w:line="240" w:lineRule="auto"/>
-        <w:jc w:val="both"/>
-        <w:rPr>
-          <w:rFonts w:ascii="Consolas" w:hAnsi="Consolas"/>
-          <w:color w:val="FFFFFF" w:themeColor="background1"/>
-          <w:sz w:val="21"/>
-          <w:szCs w:val="21"/>
-          <w:lang w:val="en-CA"/>
-        </w:rPr>
-      </w:pPr>
-      <w:proofErr w:type="gramStart"/>
-      <w:r>
-        <w:rPr>
-          <w:rFonts w:ascii="Consolas" w:hAnsi="Consolas"/>
-          <w:color w:val="FFFFFF" w:themeColor="background1"/>
-          <w:sz w:val="21"/>
-          <w:szCs w:val="21"/>
-          <w:lang w:val="en-CA"/>
-        </w:rPr>
-        <w:t>\App\Models\</w:t>
-      </w:r>
-      <w:proofErr w:type="spellStart"/>
-      <w:r>
-        <w:rPr>
-          <w:rFonts w:ascii="Consolas" w:hAnsi="Consolas"/>
-          <w:color w:val="FFFFFF" w:themeColor="background1"/>
-          <w:sz w:val="21"/>
-          <w:szCs w:val="21"/>
-          <w:lang w:val="en-CA"/>
-        </w:rPr>
-        <w:t>Etudiant</w:t>
-      </w:r>
-      <w:proofErr w:type="spellEnd"/>
-      <w:r>
-        <w:rPr>
-          <w:rFonts w:ascii="Consolas" w:hAnsi="Consolas"/>
-          <w:color w:val="FFFFFF" w:themeColor="background1"/>
-          <w:sz w:val="21"/>
-          <w:szCs w:val="21"/>
-          <w:lang w:val="en-CA"/>
-        </w:rPr>
-        <w:t>::</w:t>
-      </w:r>
-      <w:proofErr w:type="gramEnd"/>
-      <w:r>
-        <w:rPr>
-          <w:rFonts w:ascii="Consolas" w:hAnsi="Consolas"/>
-          <w:color w:val="FFFFFF" w:themeColor="background1"/>
-          <w:sz w:val="21"/>
-          <w:szCs w:val="21"/>
-          <w:lang w:val="en-CA"/>
-        </w:rPr>
-        <w:t>factory()-&gt;times(1</w:t>
-      </w:r>
-      <w:r>
-        <w:rPr>
-          <w:rFonts w:ascii="Consolas" w:hAnsi="Consolas"/>
-          <w:color w:val="FFFFFF" w:themeColor="background1"/>
-          <w:sz w:val="21"/>
-          <w:szCs w:val="21"/>
-          <w:lang w:val="en-CA"/>
-        </w:rPr>
-        <w:t>00</w:t>
-      </w:r>
-      <w:r>
-        <w:rPr>
-          <w:rFonts w:ascii="Consolas" w:hAnsi="Consolas"/>
-          <w:color w:val="FFFFFF" w:themeColor="background1"/>
-          <w:sz w:val="21"/>
-          <w:szCs w:val="21"/>
-          <w:lang w:val="en-CA"/>
-        </w:rPr>
-        <w:t>)-&gt;create();</w:t>
-      </w:r>
-    </w:p>
-    <w:p>
-      <w:pPr>
-        <w:spacing w:line="240" w:lineRule="auto"/>
-        <w:jc w:val="both"/>
-        <w:rPr>
-          <w:rFonts w:ascii="Arial" w:hAnsi="Arial" w:cs="Arial"/>
-          <w:lang w:val="en-CA"/>
-        </w:rPr>
-      </w:pPr>
-    </w:p>
-    <w:p>
-      <w:pPr>
-        <w:spacing w:line="240" w:lineRule="auto"/>
-        <w:jc w:val="both"/>
-        <w:rPr>
-          <w:rFonts w:ascii="Arial" w:hAnsi="Arial" w:cs="Arial"/>
-          <w:lang w:val="en-CA"/>
-        </w:rPr>
-      </w:pPr>
-    </w:p>
-    <w:p>
-      <w:pPr>
-        <w:spacing w:line="240" w:lineRule="auto"/>
-        <w:jc w:val="both"/>
-        <w:rPr>
-          <w:rFonts w:ascii="Arial" w:hAnsi="Arial" w:cs="Arial"/>
-        </w:rPr>
-      </w:pPr>
-      <w:r>
-        <w:rPr>
-          <w:rFonts w:ascii="Arial" w:hAnsi="Arial" w:cs="Arial"/>
-        </w:rPr>
-        <w:t>6. En utilisant les lignes de commande, créer les contrôleurs (2 pts)</w:t>
-      </w:r>
-    </w:p>
-    <w:p>
-      <w:pPr>
-        <w:spacing w:line="240" w:lineRule="auto"/>
-        <w:jc w:val="both"/>
-        <w:rPr>
-          <w:rFonts w:ascii="Arial" w:hAnsi="Arial" w:cs="Arial"/>
-        </w:rPr>
-      </w:pPr>
-    </w:p>
-    <w:p>
-      <w:pPr>
-        <w:shd w:val="clear" w:color="auto" w:fill="1E1E1E"/>
-        <w:spacing w:line="240" w:lineRule="auto"/>
-        <w:jc w:val="both"/>
-        <w:rPr>
-          <w:rFonts w:ascii="Consolas" w:hAnsi="Consolas"/>
-          <w:color w:val="FFFFFF" w:themeColor="background1"/>
-          <w:sz w:val="21"/>
-          <w:szCs w:val="21"/>
-        </w:rPr>
-      </w:pPr>
-      <w:proofErr w:type="spellStart"/>
-      <w:proofErr w:type="gramStart"/>
-      <w:r>
-        <w:rPr>
-          <w:rFonts w:ascii="Consolas" w:hAnsi="Consolas"/>
-          <w:color w:val="FFFFFF" w:themeColor="background1"/>
-          <w:sz w:val="21"/>
-          <w:szCs w:val="21"/>
-        </w:rPr>
-        <w:t>php</w:t>
-      </w:r>
-      <w:proofErr w:type="spellEnd"/>
-      <w:proofErr w:type="gramEnd"/>
-      <w:r>
-        <w:rPr>
-          <w:rFonts w:ascii="Consolas" w:hAnsi="Consolas"/>
-          <w:color w:val="FFFFFF" w:themeColor="background1"/>
-          <w:sz w:val="21"/>
-          <w:szCs w:val="21"/>
-        </w:rPr>
-        <w:t xml:space="preserve"> artisan </w:t>
-      </w:r>
-      <w:proofErr w:type="spellStart"/>
-      <w:r>
-        <w:rPr>
-          <w:rFonts w:ascii="Consolas" w:hAnsi="Consolas"/>
-          <w:color w:val="FFFFFF" w:themeColor="background1"/>
-          <w:sz w:val="21"/>
-          <w:szCs w:val="21"/>
-        </w:rPr>
-        <w:t>make:controller</w:t>
-      </w:r>
-      <w:proofErr w:type="spellEnd"/>
-      <w:r>
-        <w:rPr>
-          <w:rFonts w:ascii="Consolas" w:hAnsi="Consolas"/>
-          <w:color w:val="FFFFFF" w:themeColor="background1"/>
-          <w:sz w:val="21"/>
-          <w:szCs w:val="21"/>
-        </w:rPr>
-        <w:t xml:space="preserve"> </w:t>
-      </w:r>
-      <w:proofErr w:type="spellStart"/>
-      <w:r>
-        <w:rPr>
-          <w:rFonts w:ascii="Consolas" w:hAnsi="Consolas"/>
-          <w:color w:val="FFFFFF" w:themeColor="background1"/>
-          <w:sz w:val="21"/>
-          <w:szCs w:val="21"/>
-        </w:rPr>
-        <w:t>EtudiantController</w:t>
-      </w:r>
-      <w:proofErr w:type="spellEnd"/>
-      <w:r>
-        <w:rPr>
-          <w:rFonts w:ascii="Consolas" w:hAnsi="Consolas"/>
-          <w:color w:val="FFFFFF" w:themeColor="background1"/>
-          <w:sz w:val="21"/>
-          <w:szCs w:val="21"/>
-        </w:rPr>
-        <w:t xml:space="preserve"> -m </w:t>
-      </w:r>
-      <w:proofErr w:type="spellStart"/>
-      <w:r>
-        <w:rPr>
-          <w:rFonts w:ascii="Consolas" w:hAnsi="Consolas"/>
-          <w:color w:val="FFFFFF" w:themeColor="background1"/>
-          <w:sz w:val="21"/>
-          <w:szCs w:val="21"/>
-        </w:rPr>
-        <w:t>Etudiant</w:t>
-      </w:r>
-      <w:proofErr w:type="spellEnd"/>
-    </w:p>
-    <w:p>
-      <w:pPr>
-        <w:spacing w:line="240" w:lineRule="auto"/>
-        <w:jc w:val="both"/>
-        <w:rPr>
-          <w:rFonts w:ascii="Arial" w:hAnsi="Arial" w:cs="Arial"/>
-        </w:rPr>
-      </w:pPr>
-    </w:p>
-    <w:p>
-      <w:pPr>
-        <w:spacing w:line="240" w:lineRule="auto"/>
-        <w:jc w:val="both"/>
-        <w:rPr>
-          <w:rFonts w:ascii="Arial" w:hAnsi="Arial" w:cs="Arial"/>
-        </w:rPr>
-      </w:pPr>
-    </w:p>
-    <w:p>
-      <w:pPr>
-        <w:spacing w:line="240" w:lineRule="auto"/>
-        <w:jc w:val="both"/>
-        <w:rPr>
-          <w:rFonts w:ascii="Arial" w:hAnsi="Arial" w:cs="Arial"/>
-        </w:rPr>
-      </w:pPr>
-      <w:r>
-        <w:rPr>
-          <w:rFonts w:ascii="Arial" w:hAnsi="Arial" w:cs="Arial"/>
-        </w:rPr>
-        <w:t xml:space="preserve">8. Travailler avec </w:t>
-      </w:r>
-      <w:r>
-        <w:rPr>
-          <w:rFonts w:ascii="Arial" w:hAnsi="Arial" w:cs="Arial"/>
-        </w:rPr>
         <w:t>Bootstrap</w:t>
       </w:r>
       <w:r>
         <w:rPr>
           <w:rFonts w:ascii="Arial" w:hAnsi="Arial" w:cs="Arial"/>
-        </w:rPr>
-        <w:t xml:space="preserve"> pour respecter les concepts d'ergonomie, soyez créatif (2pts)</w:t>
+          <w:lang w:val="en-CA"/>
+        </w:rPr>
+        <w:t xml:space="preserve"> : </w:t>
       </w:r>
-    </w:p>
-    <w:p>
-      <w:pPr>
-        <w:spacing w:line="240" w:lineRule="auto"/>
-        <w:jc w:val="both"/>
-        <w:rPr>
-          <w:rFonts w:ascii="Arial" w:hAnsi="Arial" w:cs="Arial"/>
-        </w:rPr>
-      </w:pPr>
-    </w:p>
-    <w:p>
-      <w:pPr>
-        <w:spacing w:line="240" w:lineRule="auto"/>
-        <w:jc w:val="both"/>
-        <w:rPr>
-          <w:rFonts w:ascii="Arial" w:hAnsi="Arial" w:cs="Arial"/>
-        </w:rPr>
-      </w:pPr>
       <w:hyperlink r:id="rId7" w:history="1">
-        <w:r>
-          <w:rPr>
-            <w:rStyle w:val="Lienhypertexte"/>
-            <w:rFonts w:ascii="Arial" w:hAnsi="Arial" w:cs="Arial"/>
-          </w:rPr>
-          <w:t>https://startbootstrap.com/previews/creative</w:t>
-        </w:r>
-      </w:hyperlink>
-    </w:p>
-    <w:p>
-      <w:pPr>
-        <w:spacing w:line="240" w:lineRule="auto"/>
-        <w:jc w:val="both"/>
-        <w:rPr>
-          <w:rFonts w:ascii="Arial" w:hAnsi="Arial" w:cs="Arial"/>
-        </w:rPr>
-      </w:pPr>
-    </w:p>
-    <w:p>
-      <w:pPr>
-        <w:spacing w:line="240" w:lineRule="auto"/>
-        <w:jc w:val="both"/>
-        <w:rPr>
-          <w:rFonts w:ascii="Arial" w:hAnsi="Arial" w:cs="Arial"/>
-        </w:rPr>
-      </w:pPr>
-    </w:p>
-    <w:p>
-      <w:pPr>
-        <w:spacing w:line="240" w:lineRule="auto"/>
-        <w:jc w:val="both"/>
-        <w:rPr>
-          <w:rFonts w:ascii="Arial" w:hAnsi="Arial" w:cs="Arial"/>
-        </w:rPr>
-      </w:pPr>
-      <w:r>
-        <w:rPr>
-          <w:rFonts w:ascii="Arial" w:hAnsi="Arial" w:cs="Arial"/>
-        </w:rPr>
-        <w:t>14.Publier votre projet dans GitHub (publique) et envoyer le lien dans la</w:t>
-      </w:r>
-      <w:r>
-        <w:rPr>
-          <w:rFonts w:ascii="Arial" w:hAnsi="Arial" w:cs="Arial"/>
-        </w:rPr>
-        <w:t xml:space="preserve"> </w:t>
-      </w:r>
-      <w:r>
-        <w:rPr>
-          <w:rFonts w:ascii="Arial" w:hAnsi="Arial" w:cs="Arial"/>
-        </w:rPr>
-        <w:t>documentation. (2 pts)</w:t>
-      </w:r>
-    </w:p>
-    <w:p>
-      <w:pPr>
-        <w:spacing w:line="240" w:lineRule="auto"/>
-        <w:jc w:val="both"/>
-        <w:rPr>
-          <w:rFonts w:ascii="Arial" w:hAnsi="Arial" w:cs="Arial"/>
-        </w:rPr>
-      </w:pPr>
-    </w:p>
-    <w:p>
-      <w:pPr>
-        <w:spacing w:line="240" w:lineRule="auto"/>
-        <w:jc w:val="both"/>
-        <w:rPr>
-          <w:rFonts w:ascii="Arial" w:hAnsi="Arial" w:cs="Arial"/>
-          <w:lang w:val="en-CA"/>
-        </w:rPr>
-      </w:pPr>
-      <w:r>
-        <w:rPr>
-          <w:rFonts w:ascii="Arial" w:hAnsi="Arial" w:cs="Arial"/>
-          <w:lang w:val="en-CA"/>
-        </w:rPr>
-        <w:t xml:space="preserve">Lien </w:t>
-      </w:r>
-      <w:proofErr w:type="spellStart"/>
-      <w:proofErr w:type="gramStart"/>
-      <w:r>
-        <w:rPr>
-          <w:rFonts w:ascii="Arial" w:hAnsi="Arial" w:cs="Arial"/>
-          <w:lang w:val="en-CA"/>
-        </w:rPr>
-        <w:t>github</w:t>
-      </w:r>
-      <w:proofErr w:type="spellEnd"/>
-      <w:r>
-        <w:rPr>
-          <w:rFonts w:ascii="Arial" w:hAnsi="Arial" w:cs="Arial"/>
-          <w:lang w:val="en-CA"/>
-        </w:rPr>
-        <w:t> :</w:t>
-      </w:r>
-      <w:proofErr w:type="gramEnd"/>
-      <w:r>
-        <w:rPr>
-          <w:rFonts w:ascii="Arial" w:hAnsi="Arial" w:cs="Arial"/>
-          <w:lang w:val="en-CA"/>
-        </w:rPr>
-        <w:t xml:space="preserve"> </w:t>
-      </w:r>
-      <w:hyperlink r:id="rId8" w:history="1">
         <w:r>
           <w:rPr>
             <w:rStyle w:val="Lienhypertexte"/>
             <w:rFonts w:ascii="Arial" w:hAnsi="Arial" w:cs="Arial"/>
             <w:lang w:val="en-CA"/>
           </w:rPr>
-          <w:t>https://github.com/anniecmb/maisonneuve0742353</w:t>
+          <w:t>https://startbootstrap.com/previews/creative</w:t>
         </w:r>
       </w:hyperlink>
     </w:p>
@@ -1976,9 +596,10 @@
     <w:p>
       <w:pPr>
         <w:spacing w:line="240" w:lineRule="auto"/>
-        <w:rPr>
-          <w:rStyle w:val="Lienhypertexte"/>
-          <w:rFonts w:ascii="Arial" w:hAnsi="Arial" w:cs="Arial"/>
+        <w:jc w:val="both"/>
+        <w:rPr>
+          <w:rFonts w:ascii="Arial" w:hAnsi="Arial" w:cs="Arial"/>
+          <w:lang w:val="en-CA"/>
         </w:rPr>
       </w:pPr>
       <w:r>
@@ -1986,41 +607,65 @@
           <w:rFonts w:ascii="Arial" w:hAnsi="Arial" w:cs="Arial"/>
           <w:lang w:val="en-CA"/>
         </w:rPr>
-        <w:t xml:space="preserve">Lien </w:t>
-      </w:r>
-      <w:proofErr w:type="spellStart"/>
-      <w:r>
-        <w:rPr>
-          <w:rFonts w:ascii="Arial" w:hAnsi="Arial" w:cs="Arial"/>
-          <w:lang w:val="en-CA"/>
-        </w:rPr>
-        <w:t>webdev</w:t>
-      </w:r>
-      <w:proofErr w:type="spellEnd"/>
-      <w:r>
-        <w:rPr>
-          <w:rFonts w:ascii="Arial" w:hAnsi="Arial" w:cs="Arial"/>
-          <w:lang w:val="en-CA"/>
-        </w:rPr>
-        <w:t> :</w:t>
+        <w:t>Lien github</w:t>
       </w:r>
       <w:r>
         <w:rPr>
           <w:rFonts w:ascii="Arial" w:hAnsi="Arial" w:cs="Arial"/>
           <w:lang w:val="en-CA"/>
         </w:rPr>
+        <w:t xml:space="preserve"> : </w:t>
+      </w:r>
+      <w:r>
+        <w:rPr>
+          <w:rStyle w:val="Lienhypertexte"/>
+          <w:rFonts w:ascii="Arial" w:hAnsi="Arial" w:cs="Arial"/>
+          <w:lang w:val="en-CA"/>
+        </w:rPr>
+        <w:t>https://github.com/anniecmb/laravel_tp2</w:t>
+      </w:r>
+    </w:p>
+    <w:p>
+      <w:pPr>
+        <w:spacing w:line="240" w:lineRule="auto"/>
+        <w:jc w:val="both"/>
+        <w:rPr>
+          <w:rFonts w:ascii="Arial" w:hAnsi="Arial" w:cs="Arial"/>
+          <w:lang w:val="en-CA"/>
+        </w:rPr>
+      </w:pPr>
+    </w:p>
+    <w:p>
+      <w:pPr>
+        <w:spacing w:line="240" w:lineRule="auto"/>
+        <w:rPr>
+          <w:rStyle w:val="Lienhypertexte"/>
+          <w:rFonts w:ascii="Arial" w:hAnsi="Arial" w:cs="Arial"/>
+          <w:lang w:val="en-CA"/>
+        </w:rPr>
+      </w:pPr>
+      <w:r>
+        <w:rPr>
+          <w:rFonts w:ascii="Arial" w:hAnsi="Arial" w:cs="Arial"/>
+          <w:lang w:val="en-CA"/>
+        </w:rPr>
+        <w:t>Lien webdev :</w:t>
+      </w:r>
+      <w:r>
+        <w:rPr>
+          <w:rFonts w:ascii="Arial" w:hAnsi="Arial" w:cs="Arial"/>
+          <w:lang w:val="en-CA"/>
+        </w:rPr>
         <w:t xml:space="preserve"> </w:t>
       </w:r>
-      <w:hyperlink r:id="rId9" w:history="1">
-        <w:r>
-          <w:rPr>
-            <w:rStyle w:val="Lienhypertexte"/>
-            <w:rFonts w:ascii="Arial" w:hAnsi="Arial" w:cs="Arial"/>
-            <w:lang w:val="en-CA"/>
-          </w:rPr>
-          <w:t>https://e0742353.webdev.cmaisonneuve.qc.ca/martinbrochu_annieclaude_tp1_CRUD/</w:t>
-        </w:r>
-      </w:hyperlink>
+      <w:r>
+        <w:rPr>
+          <w:rStyle w:val="Lienhypertexte"/>
+          <w:rFonts w:ascii="Arial" w:hAnsi="Arial" w:cs="Arial"/>
+          <w:lang w:val="en-CA"/>
+        </w:rPr>
+        <w:t>https://e0742353.webdev.cmaisonneuve.qc.ca/laravel_tp2/</w:t>
+      </w:r>
     </w:p>
     <w:p>
       <w:pPr>
@@ -2039,6 +684,27 @@
           <w:lang w:val="en-CA"/>
         </w:rPr>
       </w:pPr>
+      <w:r>
+        <w:rPr>
+          <w:rFonts w:ascii="Arial" w:hAnsi="Arial" w:cs="Arial"/>
+          <w:lang w:val="en-CA"/>
+        </w:rPr>
+        <w:t xml:space="preserve">User: </w:t>
+      </w:r>
+      <w:r>
+        <w:rPr>
+          <w:rFonts w:ascii="Arial" w:hAnsi="Arial" w:cs="Arial"/>
+          <w:lang w:val="en-CA"/>
+        </w:rPr>
+        <w:t>marcos@caramail.c</w:t>
+      </w:r>
+      <w:r>
+        <w:rPr>
+          <w:rFonts w:ascii="Arial" w:hAnsi="Arial" w:cs="Arial"/>
+          <w:lang w:val="en-CA"/>
+        </w:rPr>
+        <w:t>om</w:t>
+      </w:r>
     </w:p>
     <w:p>
       <w:pPr>
@@ -2048,9 +714,16 @@
           <w:lang w:val="en-CA"/>
         </w:rPr>
       </w:pPr>
+      <w:r>
+        <w:rPr>
+          <w:rFonts w:ascii="Arial" w:hAnsi="Arial" w:cs="Arial"/>
+          <w:lang w:val="en-CA"/>
+        </w:rPr>
+        <w:t>Password : marcoss</w:t>
+      </w:r>
     </w:p>
     <w:sectPr>
-      <w:footerReference w:type="default" r:id="rId10"/>
+      <w:footerReference w:type="default" r:id="rId8"/>
       <w:pgSz w:w="12240" w:h="15840"/>
       <w:pgMar w:top="1440" w:right="1800" w:bottom="1440" w:left="1800" w:header="708" w:footer="708" w:gutter="0"/>
       <w:pgNumType w:start="0"/>
@@ -3095,13 +1768,6 @@
     <w:pitch w:val="variable"/>
     <w:sig w:usb0="E0002EFF" w:usb1="C000785B" w:usb2="00000009" w:usb3="00000000" w:csb0="000001FF" w:csb1="00000000"/>
   </w:font>
-  <w:font w:name="Consolas">
-    <w:panose1 w:val="020B0609020204030204"/>
-    <w:charset w:val="00"/>
-    <w:family w:val="modern"/>
-    <w:pitch w:val="fixed"/>
-    <w:sig w:usb0="E00006FF" w:usb1="0000FCFF" w:usb2="00000001" w:usb3="00000000" w:csb0="0000019F" w:csb1="00000000"/>
-  </w:font>
 </w:fonts>
 </file>
 
@@ -3122,6 +1788,7 @@
   </w:compat>
   <w:rsids>
     <w:rsidRoot w:val="00856D32"/>
+    <w:rsid w:val="00035AF8"/>
     <w:rsid w:val="006659CC"/>
     <w:rsid w:val="007C053F"/>
     <w:rsid w:val="00856D32"/>

</xml_diff>